<commit_message>
Update Latent Dirichlet Allocation.docx
Kleine Ergänzung
</commit_message>
<xml_diff>
--- a/documentation/Latent Dirichlet Allocation.docx
+++ b/documentation/Latent Dirichlet Allocation.docx
@@ -112,14 +112,7 @@
             <w:rFonts w:ascii="Cambria Math" w:hAnsi="Cambria Math"/>
             <w:lang w:val="en-US"/>
           </w:rPr>
-          <m:t xml:space="preserve">N </m:t>
-        </m:r>
-        <m:r>
-          <w:rPr>
-            <w:rFonts w:ascii="Cambria Math" w:hAnsi="Cambria Math"/>
-            <w:lang w:val="en-US"/>
-          </w:rPr>
-          <m:t>~ Poisson</m:t>
+          <m:t>N ~ Poisson</m:t>
         </m:r>
         <m:d>
           <m:dPr>
@@ -544,14 +537,7 @@
           <w:rFonts w:cstheme="minorHAnsi"/>
           <w:lang w:val="en-US"/>
         </w:rPr>
-        <w:t>θ</w:t>
-      </w:r>
-      <w:r>
-        <w:rPr>
-          <w:rFonts w:cstheme="minorHAnsi"/>
-          <w:lang w:val="en-US"/>
-        </w:rPr>
-        <w:t xml:space="preserve"> is a k dimensional vector, where k is the number of topics.</w:t>
+        <w:t>θ is a k dimensional vector, where k is the number of topics.</w:t>
       </w:r>
       <w:r>
         <w:rPr>
@@ -706,14 +692,7 @@
           <w:rFonts w:cstheme="minorHAnsi"/>
           <w:lang w:val="en-US"/>
         </w:rPr>
-        <w:t>θ</w:t>
-      </w:r>
-      <w:r>
-        <w:rPr>
-          <w:rFonts w:cstheme="minorHAnsi"/>
-          <w:lang w:val="en-US"/>
-        </w:rPr>
-        <w:t>, a set of N topics z, and a set of N words w is given by:</w:t>
+        <w:t>θ, a set of N topics z, and a set of N words w is given by:</w:t>
       </w:r>
     </w:p>
     <w:p>
@@ -753,17 +732,7 @@
                   <w:rFonts w:ascii="Cambria Math" w:hAnsi="Cambria Math" w:cstheme="minorHAnsi"/>
                   <w:lang w:val="en-US"/>
                 </w:rPr>
-                <m:t>θ</m:t>
-              </m:r>
-              <m:r>
-                <m:rPr>
-                  <m:sty m:val="p"/>
-                </m:rPr>
-                <w:rPr>
-                  <w:rFonts w:ascii="Cambria Math" w:hAnsi="Cambria Math" w:cstheme="minorHAnsi"/>
-                  <w:lang w:val="en-US"/>
-                </w:rPr>
-                <m:t>,z,w</m:t>
+                <m:t>θ,z,w</m:t>
               </m:r>
               <m:ctrlPr>
                 <w:rPr>
@@ -778,21 +747,7 @@
                   <w:rFonts w:ascii="Cambria Math" w:hAnsi="Cambria Math"/>
                   <w:lang w:val="en-US"/>
                 </w:rPr>
-                <m:t>α</m:t>
-              </m:r>
-              <m:r>
-                <w:rPr>
-                  <w:rFonts w:ascii="Cambria Math" w:hAnsi="Cambria Math"/>
-                  <w:lang w:val="en-US"/>
-                </w:rPr>
-                <m:t>,</m:t>
-              </m:r>
-              <m:r>
-                <w:rPr>
-                  <w:rFonts w:ascii="Cambria Math" w:hAnsi="Cambria Math"/>
-                  <w:lang w:val="en-US"/>
-                </w:rPr>
-                <m:t>β</m:t>
+                <m:t>α,β</m:t>
               </m:r>
             </m:e>
           </m:d>
@@ -801,14 +756,7 @@
               <w:rFonts w:ascii="Cambria Math" w:hAnsi="Cambria Math"/>
               <w:lang w:val="en-US"/>
             </w:rPr>
-            <m:t xml:space="preserve">= </m:t>
-          </m:r>
-          <m:r>
-            <w:rPr>
-              <w:rFonts w:ascii="Cambria Math" w:hAnsi="Cambria Math"/>
-              <w:lang w:val="en-US"/>
-            </w:rPr>
-            <m:t>p</m:t>
+            <m:t>= p</m:t>
           </m:r>
           <m:d>
             <m:dPr>
@@ -941,7 +889,7 @@
               </m:r>
               <m:ctrlPr>
                 <w:rPr>
-                  <w:rFonts w:ascii="Cambria Math" w:cstheme="minorHAnsi"/>
+                  <w:rFonts w:ascii="Cambria Math" w:hAnsi="Cambria Math" w:cstheme="minorHAnsi"/>
                   <w:lang w:val="en-US"/>
                 </w:rPr>
               </m:ctrlPr>
@@ -961,7 +909,7 @@
             <m:sSubPr>
               <m:ctrlPr>
                 <w:rPr>
-                  <w:rFonts w:ascii="Cambria Math" w:cstheme="minorHAnsi"/>
+                  <w:rFonts w:ascii="Cambria Math" w:hAnsi="Cambria Math" w:cstheme="minorHAnsi"/>
                   <w:lang w:val="en-US"/>
                 </w:rPr>
               </m:ctrlPr>
@@ -996,7 +944,7 @@
             <m:sSubPr>
               <m:ctrlPr>
                 <w:rPr>
-                  <w:rFonts w:ascii="Cambria Math" w:cstheme="minorHAnsi"/>
+                  <w:rFonts w:ascii="Cambria Math" w:hAnsi="Cambria Math" w:cstheme="minorHAnsi"/>
                   <w:i/>
                   <w:lang w:val="en-US"/>
                 </w:rPr>
@@ -1033,14 +981,1069 @@
               <w:rFonts w:ascii="Cambria Math" w:hAnsi="Cambria Math"/>
               <w:lang w:val="en-US"/>
             </w:rPr>
-            <m:t>β</m:t>
+            <m:t>β)</m:t>
+          </m:r>
+        </m:oMath>
+      </m:oMathPara>
+    </w:p>
+    <w:p>
+      <w:pPr>
+        <w:rPr>
+          <w:lang w:val="en-US"/>
+        </w:rPr>
+      </w:pPr>
+      <w:r>
+        <w:rPr>
+          <w:lang w:val="en-US"/>
+        </w:rPr>
+        <w:t xml:space="preserve">From this formula it is clear, how the total probability is generated. </w:t>
+      </w:r>
+      <w:r>
+        <w:rPr>
+          <w:lang w:val="en-US"/>
+        </w:rPr>
+        <w:t xml:space="preserve">This can be seen as a chain of information: Given </w:t>
+      </w:r>
+      <m:oMath>
+        <m:r>
+          <w:rPr>
+            <w:rFonts w:ascii="Cambria Math" w:hAnsi="Cambria Math"/>
+            <w:lang w:val="en-US"/>
+          </w:rPr>
+          <m:t>α</m:t>
+        </m:r>
+      </m:oMath>
+      <w:r>
+        <w:rPr>
+          <w:lang w:val="en-US"/>
+        </w:rPr>
+        <w:t xml:space="preserve">, we have probability for the multinomial parameter </w:t>
+      </w:r>
+      <m:oMath>
+        <m:r>
+          <m:rPr>
+            <m:sty m:val="p"/>
+          </m:rPr>
+          <w:rPr>
+            <w:rFonts w:ascii="Cambria Math" w:hAnsi="Cambria Math" w:cstheme="minorHAnsi"/>
+            <w:lang w:val="en-US"/>
+          </w:rPr>
+          <m:t>θ</m:t>
+        </m:r>
+      </m:oMath>
+      <w:r>
+        <w:rPr>
+          <w:lang w:val="en-US"/>
+        </w:rPr>
+        <w:t xml:space="preserve">. Given this parameter, we get the probability for a topic </w:t>
+      </w:r>
+      <m:oMath>
+        <m:sSub>
+          <m:sSubPr>
+            <m:ctrlPr>
+              <w:rPr>
+                <w:rFonts w:ascii="Cambria Math" w:hAnsi="Cambria Math"/>
+                <w:i/>
+                <w:lang w:val="en-US"/>
+              </w:rPr>
+            </m:ctrlPr>
+          </m:sSubPr>
+          <m:e>
+            <m:r>
+              <w:rPr>
+                <w:rFonts w:ascii="Cambria Math" w:hAnsi="Cambria Math"/>
+                <w:lang w:val="en-US"/>
+              </w:rPr>
+              <m:t>z</m:t>
+            </m:r>
+          </m:e>
+          <m:sub>
+            <m:r>
+              <w:rPr>
+                <w:rFonts w:ascii="Cambria Math" w:hAnsi="Cambria Math"/>
+                <w:lang w:val="en-US"/>
+              </w:rPr>
+              <m:t>n</m:t>
+            </m:r>
+          </m:sub>
+        </m:sSub>
+      </m:oMath>
+      <w:r>
+        <w:rPr>
+          <w:lang w:val="en-US"/>
+        </w:rPr>
+        <w:t xml:space="preserve">. Given the topic  </w:t>
+      </w:r>
+      <m:oMath>
+        <m:sSub>
+          <m:sSubPr>
+            <m:ctrlPr>
+              <w:rPr>
+                <w:rFonts w:ascii="Cambria Math" w:hAnsi="Cambria Math"/>
+                <w:i/>
+                <w:lang w:val="en-US"/>
+              </w:rPr>
+            </m:ctrlPr>
+          </m:sSubPr>
+          <m:e>
+            <m:r>
+              <w:rPr>
+                <w:rFonts w:ascii="Cambria Math" w:hAnsi="Cambria Math"/>
+                <w:lang w:val="en-US"/>
+              </w:rPr>
+              <m:t>z</m:t>
+            </m:r>
+          </m:e>
+          <m:sub>
+            <m:r>
+              <w:rPr>
+                <w:rFonts w:ascii="Cambria Math" w:hAnsi="Cambria Math"/>
+                <w:lang w:val="en-US"/>
+              </w:rPr>
+              <m:t>n</m:t>
+            </m:r>
+          </m:sub>
+        </m:sSub>
+      </m:oMath>
+      <w:r>
+        <w:rPr>
+          <w:lang w:val="en-US"/>
+        </w:rPr>
+        <w:t xml:space="preserve"> and the probability for a word, if a topic is given </w:t>
+      </w:r>
+      <m:oMath>
+        <m:r>
+          <w:rPr>
+            <w:rFonts w:ascii="Cambria Math" w:hAnsi="Cambria Math"/>
+            <w:lang w:val="en-US"/>
+          </w:rPr>
+          <m:t>β</m:t>
+        </m:r>
+      </m:oMath>
+      <w:r>
+        <w:rPr>
+          <w:lang w:val="en-US"/>
+        </w:rPr>
+        <w:t xml:space="preserve">, we get the probability for a word. </w:t>
+      </w:r>
+    </w:p>
+    <w:p>
+      <w:pPr>
+        <w:rPr>
+          <w:lang w:val="en-US"/>
+        </w:rPr>
+      </w:pPr>
+      <w:r>
+        <w:rPr>
+          <w:lang w:val="en-US"/>
+        </w:rPr>
+        <w:t>Th</w:t>
+      </w:r>
+      <w:r>
+        <w:rPr>
+          <w:lang w:val="en-US"/>
+        </w:rPr>
+        <w:t>e formula above</w:t>
+      </w:r>
+      <w:r>
+        <w:rPr>
+          <w:lang w:val="en-US"/>
+        </w:rPr>
+        <w:t xml:space="preserve"> can </w:t>
+      </w:r>
+      <w:r>
+        <w:rPr>
+          <w:lang w:val="en-US"/>
+        </w:rPr>
+        <w:t xml:space="preserve">be </w:t>
+      </w:r>
+      <w:r>
+        <w:rPr>
+          <w:lang w:val="en-US"/>
+        </w:rPr>
+        <w:t>rewritten to the probability of a corpus</w:t>
+      </w:r>
+      <w:r>
+        <w:rPr>
+          <w:lang w:val="en-US"/>
+        </w:rPr>
+        <w:t>, where just a fixed number of words shall be generated:</w:t>
+      </w:r>
+    </w:p>
+    <w:p>
+      <w:pPr>
+        <w:rPr>
+          <w:lang w:val="en-US"/>
+        </w:rPr>
+      </w:pPr>
+      <m:oMathPara>
+        <m:oMathParaPr>
+          <m:jc m:val="left"/>
+        </m:oMathParaPr>
+        <m:oMath>
+          <m:r>
+            <w:rPr>
+              <w:rFonts w:ascii="Cambria Math" w:hAnsi="Cambria Math"/>
+              <w:lang w:val="en-US"/>
+            </w:rPr>
+            <m:t>p</m:t>
+          </m:r>
+          <m:d>
+            <m:dPr>
+              <m:ctrlPr>
+                <w:rPr>
+                  <w:rFonts w:ascii="Cambria Math" w:hAnsi="Cambria Math"/>
+                  <w:i/>
+                  <w:lang w:val="en-US"/>
+                </w:rPr>
+              </m:ctrlPr>
+            </m:dPr>
+            <m:e>
+              <m:r>
+                <m:rPr>
+                  <m:sty m:val="p"/>
+                </m:rPr>
+                <w:rPr>
+                  <w:rFonts w:ascii="Cambria Math" w:hAnsi="Cambria Math" w:cstheme="minorHAnsi"/>
+                  <w:lang w:val="en-US"/>
+                </w:rPr>
+                <m:t>D</m:t>
+              </m:r>
+              <m:ctrlPr>
+                <w:rPr>
+                  <w:rFonts w:ascii="Cambria Math" w:hAnsi="Cambria Math" w:cstheme="minorHAnsi"/>
+                  <w:lang w:val="en-US"/>
+                </w:rPr>
+              </m:ctrlPr>
+            </m:e>
+            <m:e>
+              <m:r>
+                <w:rPr>
+                  <w:rFonts w:ascii="Cambria Math" w:hAnsi="Cambria Math"/>
+                  <w:lang w:val="en-US"/>
+                </w:rPr>
+                <m:t>α,β</m:t>
+              </m:r>
+            </m:e>
+          </m:d>
+          <m:r>
+            <w:rPr>
+              <w:rFonts w:ascii="Cambria Math" w:hAnsi="Cambria Math"/>
+              <w:lang w:val="en-US"/>
+            </w:rPr>
+            <m:t>=</m:t>
+          </m:r>
+          <m:nary>
+            <m:naryPr>
+              <m:chr m:val="∏"/>
+              <m:limLoc m:val="subSup"/>
+              <m:ctrlPr>
+                <w:rPr>
+                  <w:rFonts w:ascii="Cambria Math" w:hAnsi="Cambria Math"/>
+                  <w:i/>
+                  <w:lang w:val="en-US"/>
+                </w:rPr>
+              </m:ctrlPr>
+            </m:naryPr>
+            <m:sub>
+              <m:r>
+                <w:rPr>
+                  <w:rFonts w:ascii="Cambria Math" w:hAnsi="Cambria Math"/>
+                  <w:lang w:val="en-US"/>
+                </w:rPr>
+                <m:t>d=1</m:t>
+              </m:r>
+            </m:sub>
+            <m:sup>
+              <m:r>
+                <w:rPr>
+                  <w:rFonts w:ascii="Cambria Math" w:hAnsi="Cambria Math"/>
+                  <w:lang w:val="en-US"/>
+                </w:rPr>
+                <m:t>M</m:t>
+              </m:r>
+            </m:sup>
+            <m:e>
+              <m:nary>
+                <m:naryPr>
+                  <m:limLoc m:val="undOvr"/>
+                  <m:subHide m:val="1"/>
+                  <m:supHide m:val="1"/>
+                  <m:ctrlPr>
+                    <w:rPr>
+                      <w:rFonts w:ascii="Cambria Math" w:hAnsi="Cambria Math"/>
+                      <w:i/>
+                      <w:lang w:val="en-US"/>
+                    </w:rPr>
+                  </m:ctrlPr>
+                </m:naryPr>
+                <m:sub/>
+                <m:sup/>
+                <m:e>
+                  <m:r>
+                    <w:rPr>
+                      <w:rFonts w:ascii="Cambria Math" w:hAnsi="Cambria Math"/>
+                      <w:lang w:val="en-US"/>
+                    </w:rPr>
+                    <m:t>p</m:t>
+                  </m:r>
+                  <m:d>
+                    <m:dPr>
+                      <m:ctrlPr>
+                        <w:rPr>
+                          <w:rFonts w:ascii="Cambria Math" w:hAnsi="Cambria Math"/>
+                          <w:i/>
+                          <w:lang w:val="en-US"/>
+                        </w:rPr>
+                      </m:ctrlPr>
+                    </m:dPr>
+                    <m:e>
+                      <m:sSub>
+                        <m:sSubPr>
+                          <m:ctrlPr>
+                            <w:rPr>
+                              <w:rFonts w:ascii="Cambria Math" w:hAnsi="Cambria Math" w:cstheme="minorHAnsi"/>
+                              <w:lang w:val="en-US"/>
+                            </w:rPr>
+                          </m:ctrlPr>
+                        </m:sSubPr>
+                        <m:e>
+                          <m:r>
+                            <m:rPr>
+                              <m:sty m:val="p"/>
+                            </m:rPr>
+                            <w:rPr>
+                              <w:rFonts w:ascii="Cambria Math" w:hAnsi="Cambria Math" w:cstheme="minorHAnsi"/>
+                              <w:lang w:val="en-US"/>
+                            </w:rPr>
+                            <m:t>θ</m:t>
+                          </m:r>
+                        </m:e>
+                        <m:sub>
+                          <m:r>
+                            <w:rPr>
+                              <w:rFonts w:ascii="Cambria Math" w:hAnsi="Cambria Math" w:cstheme="minorHAnsi"/>
+                              <w:lang w:val="en-US"/>
+                            </w:rPr>
+                            <m:t>d</m:t>
+                          </m:r>
+                        </m:sub>
+                      </m:sSub>
+                      <m:ctrlPr>
+                        <w:rPr>
+                          <w:rFonts w:ascii="Cambria Math" w:hAnsi="Cambria Math" w:cstheme="minorHAnsi"/>
+                          <w:lang w:val="en-US"/>
+                        </w:rPr>
+                      </m:ctrlPr>
+                    </m:e>
+                    <m:e>
+                      <m:r>
+                        <w:rPr>
+                          <w:rFonts w:ascii="Cambria Math" w:hAnsi="Cambria Math"/>
+                          <w:lang w:val="en-US"/>
+                        </w:rPr>
+                        <m:t>α</m:t>
+                      </m:r>
+                    </m:e>
+                  </m:d>
+                  <m:r>
+                    <w:rPr>
+                      <w:rFonts w:ascii="Cambria Math" w:hAnsi="Cambria Math"/>
+                      <w:lang w:val="en-US"/>
+                    </w:rPr>
+                    <m:t>(</m:t>
+                  </m:r>
+                  <m:nary>
+                    <m:naryPr>
+                      <m:chr m:val="∏"/>
+                      <m:limLoc m:val="subSup"/>
+                      <m:ctrlPr>
+                        <w:rPr>
+                          <w:rFonts w:ascii="Cambria Math" w:hAnsi="Cambria Math"/>
+                          <w:i/>
+                          <w:lang w:val="en-US"/>
+                        </w:rPr>
+                      </m:ctrlPr>
+                    </m:naryPr>
+                    <m:sub>
+                      <m:r>
+                        <w:rPr>
+                          <w:rFonts w:ascii="Cambria Math" w:hAnsi="Cambria Math"/>
+                          <w:lang w:val="en-US"/>
+                        </w:rPr>
+                        <m:t>n=1</m:t>
+                      </m:r>
+                    </m:sub>
+                    <m:sup>
+                      <m:r>
+                        <w:rPr>
+                          <w:rFonts w:ascii="Cambria Math" w:hAnsi="Cambria Math"/>
+                          <w:lang w:val="en-US"/>
+                        </w:rPr>
+                        <m:t>N</m:t>
+                      </m:r>
+                    </m:sup>
+                    <m:e>
+                      <m:r>
+                        <w:rPr>
+                          <w:rFonts w:ascii="Cambria Math" w:hAnsi="Cambria Math"/>
+                          <w:lang w:val="en-US"/>
+                        </w:rPr>
+                        <m:t>p(</m:t>
+                      </m:r>
+                    </m:e>
+                  </m:nary>
+                  <m:sSub>
+                    <m:sSubPr>
+                      <m:ctrlPr>
+                        <w:rPr>
+                          <w:rFonts w:ascii="Cambria Math" w:hAnsi="Cambria Math"/>
+                          <w:i/>
+                          <w:lang w:val="en-US"/>
+                        </w:rPr>
+                      </m:ctrlPr>
+                    </m:sSubPr>
+                    <m:e>
+                      <m:r>
+                        <w:rPr>
+                          <w:rFonts w:ascii="Cambria Math" w:hAnsi="Cambria Math"/>
+                          <w:lang w:val="en-US"/>
+                        </w:rPr>
+                        <m:t>z</m:t>
+                      </m:r>
+                    </m:e>
+                    <m:sub>
+                      <m:r>
+                        <w:rPr>
+                          <w:rFonts w:ascii="Cambria Math" w:hAnsi="Cambria Math"/>
+                          <w:lang w:val="en-US"/>
+                        </w:rPr>
+                        <m:t>dn</m:t>
+                      </m:r>
+                    </m:sub>
+                  </m:sSub>
+                  <m:d>
+                    <m:dPr>
+                      <m:begChr m:val="|"/>
+                      <m:ctrlPr>
+                        <w:rPr>
+                          <w:rFonts w:ascii="Cambria Math" w:hAnsi="Cambria Math"/>
+                          <w:i/>
+                          <w:lang w:val="en-US"/>
+                        </w:rPr>
+                      </m:ctrlPr>
+                    </m:dPr>
+                    <m:e>
+                      <m:sSub>
+                        <m:sSubPr>
+                          <m:ctrlPr>
+                            <w:rPr>
+                              <w:rFonts w:ascii="Cambria Math" w:hAnsi="Cambria Math" w:cstheme="minorHAnsi"/>
+                              <w:lang w:val="en-US"/>
+                            </w:rPr>
+                          </m:ctrlPr>
+                        </m:sSubPr>
+                        <m:e>
+                          <m:r>
+                            <m:rPr>
+                              <m:sty m:val="p"/>
+                            </m:rPr>
+                            <w:rPr>
+                              <w:rFonts w:ascii="Cambria Math" w:hAnsi="Cambria Math" w:cstheme="minorHAnsi"/>
+                              <w:lang w:val="en-US"/>
+                            </w:rPr>
+                            <m:t>θ</m:t>
+                          </m:r>
+                        </m:e>
+                        <m:sub>
+                          <m:r>
+                            <w:rPr>
+                              <w:rFonts w:ascii="Cambria Math" w:hAnsi="Cambria Math" w:cstheme="minorHAnsi"/>
+                              <w:lang w:val="en-US"/>
+                            </w:rPr>
+                            <m:t>d</m:t>
+                          </m:r>
+                        </m:sub>
+                      </m:sSub>
+                      <m:ctrlPr>
+                        <w:rPr>
+                          <w:rFonts w:ascii="Cambria Math" w:hAnsi="Cambria Math" w:cstheme="minorHAnsi"/>
+                          <w:lang w:val="en-US"/>
+                        </w:rPr>
+                      </m:ctrlPr>
+                    </m:e>
+                  </m:d>
+                  <m:r>
+                    <m:rPr>
+                      <m:sty m:val="p"/>
+                    </m:rPr>
+                    <w:rPr>
+                      <w:rFonts w:ascii="Cambria Math" w:cstheme="minorHAnsi"/>
+                      <w:lang w:val="en-US"/>
+                    </w:rPr>
+                    <m:t>p</m:t>
+                  </m:r>
+                  <m:d>
+                    <m:dPr>
+                      <m:ctrlPr>
+                        <w:rPr>
+                          <w:rFonts w:ascii="Cambria Math" w:cstheme="minorHAnsi"/>
+                          <w:lang w:val="en-US"/>
+                        </w:rPr>
+                      </m:ctrlPr>
+                    </m:dPr>
+                    <m:e>
+                      <m:sSub>
+                        <m:sSubPr>
+                          <m:ctrlPr>
+                            <w:rPr>
+                              <w:rFonts w:ascii="Cambria Math" w:hAnsi="Cambria Math" w:cstheme="minorHAnsi"/>
+                              <w:lang w:val="en-US"/>
+                            </w:rPr>
+                          </m:ctrlPr>
+                        </m:sSubPr>
+                        <m:e>
+                          <m:r>
+                            <w:rPr>
+                              <w:rFonts w:ascii="Cambria Math" w:cstheme="minorHAnsi"/>
+                              <w:lang w:val="en-US"/>
+                            </w:rPr>
+                            <m:t>w</m:t>
+                          </m:r>
+                        </m:e>
+                        <m:sub>
+                          <m:r>
+                            <w:rPr>
+                              <w:rFonts w:ascii="Cambria Math" w:cstheme="minorHAnsi"/>
+                              <w:lang w:val="en-US"/>
+                            </w:rPr>
+                            <m:t>dn</m:t>
+                          </m:r>
+                        </m:sub>
+                      </m:sSub>
+                      <m:ctrlPr>
+                        <w:rPr>
+                          <w:rFonts w:ascii="Cambria Math" w:cstheme="minorHAnsi"/>
+                          <w:i/>
+                          <w:lang w:val="en-US"/>
+                        </w:rPr>
+                      </m:ctrlPr>
+                    </m:e>
+                    <m:e>
+                      <m:sSub>
+                        <m:sSubPr>
+                          <m:ctrlPr>
+                            <w:rPr>
+                              <w:rFonts w:ascii="Cambria Math" w:hAnsi="Cambria Math" w:cstheme="minorHAnsi"/>
+                              <w:i/>
+                              <w:lang w:val="en-US"/>
+                            </w:rPr>
+                          </m:ctrlPr>
+                        </m:sSubPr>
+                        <m:e>
+                          <m:r>
+                            <w:rPr>
+                              <w:rFonts w:ascii="Cambria Math" w:cstheme="minorHAnsi"/>
+                              <w:lang w:val="en-US"/>
+                            </w:rPr>
+                            <m:t>z</m:t>
+                          </m:r>
+                        </m:e>
+                        <m:sub>
+                          <m:r>
+                            <w:rPr>
+                              <w:rFonts w:ascii="Cambria Math" w:cstheme="minorHAnsi"/>
+                              <w:lang w:val="en-US"/>
+                            </w:rPr>
+                            <m:t>dn</m:t>
+                          </m:r>
+                        </m:sub>
+                      </m:sSub>
+                      <m:r>
+                        <w:rPr>
+                          <w:rFonts w:ascii="Cambria Math" w:cstheme="minorHAnsi"/>
+                          <w:lang w:val="en-US"/>
+                        </w:rPr>
+                        <m:t>,</m:t>
+                      </m:r>
+                      <m:r>
+                        <w:rPr>
+                          <w:rFonts w:ascii="Cambria Math" w:hAnsi="Cambria Math"/>
+                          <w:lang w:val="en-US"/>
+                        </w:rPr>
+                        <m:t>β</m:t>
+                      </m:r>
+                      <m:ctrlPr>
+                        <w:rPr>
+                          <w:rFonts w:ascii="Cambria Math" w:hAnsi="Cambria Math"/>
+                          <w:i/>
+                          <w:lang w:val="en-US"/>
+                        </w:rPr>
+                      </m:ctrlPr>
+                    </m:e>
+                  </m:d>
+                  <m:r>
+                    <w:rPr>
+                      <w:rFonts w:ascii="Cambria Math" w:hAnsi="Cambria Math"/>
+                      <w:lang w:val="en-US"/>
+                    </w:rPr>
+                    <m:t>)d</m:t>
+                  </m:r>
+                  <m:sSub>
+                    <m:sSubPr>
+                      <m:ctrlPr>
+                        <w:rPr>
+                          <w:rFonts w:ascii="Cambria Math" w:hAnsi="Cambria Math" w:cstheme="minorHAnsi"/>
+                          <w:lang w:val="en-US"/>
+                        </w:rPr>
+                      </m:ctrlPr>
+                    </m:sSubPr>
+                    <m:e>
+                      <m:r>
+                        <m:rPr>
+                          <m:sty m:val="p"/>
+                        </m:rPr>
+                        <w:rPr>
+                          <w:rFonts w:ascii="Cambria Math" w:hAnsi="Cambria Math" w:cstheme="minorHAnsi"/>
+                          <w:lang w:val="en-US"/>
+                        </w:rPr>
+                        <m:t>θ</m:t>
+                      </m:r>
+                    </m:e>
+                    <m:sub>
+                      <m:r>
+                        <w:rPr>
+                          <w:rFonts w:ascii="Cambria Math" w:hAnsi="Cambria Math" w:cstheme="minorHAnsi"/>
+                          <w:lang w:val="en-US"/>
+                        </w:rPr>
+                        <m:t>d</m:t>
+                      </m:r>
+                    </m:sub>
+                  </m:sSub>
+                </m:e>
+              </m:nary>
+            </m:e>
+          </m:nary>
+          <m:r>
+            <w:rPr>
+              <w:rFonts w:ascii="Cambria Math" w:hAnsi="Cambria Math"/>
+              <w:lang w:val="en-US"/>
+            </w:rPr>
+            <m:t xml:space="preserve"> </m:t>
+          </m:r>
+        </m:oMath>
+      </m:oMathPara>
+    </w:p>
+    <w:p>
+      <w:pPr>
+        <w:rPr>
+          <w:lang w:val="en-US"/>
+        </w:rPr>
+      </w:pPr>
+      <w:r>
+        <w:rPr>
+          <w:lang w:val="en-US"/>
+        </w:rPr>
+        <w:t>Since in (Blei et al 2003) it is stated that the calculation of the posterior as formulated above is computationally infeasible and that a feasible algorithm can just calculate an approximation, it is very likely that this is also true for the implemented algorithm of LDA in Gensim. This approximation is done via variational inference</w:t>
+      </w:r>
+      <w:r>
+        <w:rPr>
+          <w:lang w:val="en-US"/>
+        </w:rPr>
+        <w:t>, where in short variational parameters are used instead of the proper ones. These parameters follow a simpler distribution assumption.</w:t>
+      </w:r>
+    </w:p>
+    <w:p>
+      <w:pPr>
+        <w:rPr>
+          <w:lang w:val="en-US"/>
+        </w:rPr>
+      </w:pPr>
+      <w:r>
+        <w:rPr>
+          <w:lang w:val="en-US"/>
+        </w:rPr>
+        <w:t xml:space="preserve">The parameter estimation </w:t>
+      </w:r>
+      <w:r>
+        <w:rPr>
+          <w:lang w:val="en-US"/>
+        </w:rPr>
+        <w:t>is done via maximizing the log likelihood. Since the computation is not tractable, a lower bound for log likelihood is aimed at instead. The method used is called alternating variational EM procedure:</w:t>
+      </w:r>
+    </w:p>
+    <w:p>
+      <w:pPr>
+        <w:pStyle w:val="Listenabsatz"/>
+        <w:numPr>
+          <w:ilvl w:val="0"/>
+          <w:numId w:val="3"/>
+        </w:numPr>
+        <w:rPr>
+          <w:lang w:val="en-US"/>
+        </w:rPr>
+      </w:pPr>
+      <w:r>
+        <w:rPr>
+          <w:lang w:val="en-US"/>
+        </w:rPr>
+        <w:t>E</w:t>
+      </w:r>
+      <w:r>
+        <w:rPr>
+          <w:lang w:val="en-US"/>
+        </w:rPr>
+        <w:t xml:space="preserve"> </w:t>
+      </w:r>
+      <w:r>
+        <w:rPr>
+          <w:lang w:val="en-US"/>
+        </w:rPr>
+        <w:t xml:space="preserve">- Step: </w:t>
+      </w:r>
+      <w:r>
+        <w:rPr>
+          <w:lang w:val="en-US"/>
+        </w:rPr>
+        <w:t>Find the optimizing values of the variational parameters.</w:t>
+      </w:r>
+    </w:p>
+    <w:p>
+      <w:pPr>
+        <w:pStyle w:val="Listenabsatz"/>
+        <w:numPr>
+          <w:ilvl w:val="0"/>
+          <w:numId w:val="3"/>
+        </w:numPr>
+        <w:rPr>
+          <w:lang w:val="en-US"/>
+        </w:rPr>
+      </w:pPr>
+      <w:r>
+        <w:rPr>
+          <w:lang w:val="en-US"/>
+        </w:rPr>
+        <w:t xml:space="preserve">M </w:t>
+      </w:r>
+      <w:r>
+        <w:rPr>
+          <w:lang w:val="en-US"/>
+        </w:rPr>
+        <w:t>-</w:t>
+      </w:r>
+      <w:r>
+        <w:rPr>
+          <w:lang w:val="en-US"/>
+        </w:rPr>
+        <w:t xml:space="preserve"> Step: </w:t>
+      </w:r>
+      <w:r>
+        <w:rPr>
+          <w:lang w:val="en-US"/>
+        </w:rPr>
+        <w:t xml:space="preserve"> Maximize the resulting lower bound on the log likelihood with respect to the model parameters.</w:t>
+      </w:r>
+    </w:p>
+    <w:p>
+      <w:pPr>
+        <w:rPr>
+          <w:lang w:val="en-US"/>
+        </w:rPr>
+      </w:pPr>
+      <w:r>
+        <w:rPr>
+          <w:lang w:val="en-US"/>
+        </w:rPr>
+        <w:t>These two steps are repeated until convergence is reached.</w:t>
+      </w:r>
+    </w:p>
+    <w:p>
+      <w:pPr>
+        <w:rPr>
+          <w:lang w:val="en-US"/>
+        </w:rPr>
+      </w:pPr>
+      <w:r>
+        <w:rPr>
+          <w:lang w:val="en-US"/>
+        </w:rPr>
+        <w:lastRenderedPageBreak/>
+        <w:t>The goodness of fit used for the LDA model is the perplexity:</w:t>
+      </w:r>
+    </w:p>
+    <w:p>
+      <w:pPr>
+        <w:rPr>
+          <w:lang w:val="en-US"/>
+        </w:rPr>
+      </w:pPr>
+      <m:oMathPara>
+        <m:oMathParaPr>
+          <m:jc m:val="left"/>
+        </m:oMathParaPr>
+        <m:oMath>
+          <m:r>
+            <w:rPr>
+              <w:rFonts w:ascii="Cambria Math" w:hAnsi="Cambria Math"/>
+              <w:lang w:val="en-US"/>
+            </w:rPr>
+            <m:t>perplexity</m:t>
+          </m:r>
+          <m:d>
+            <m:dPr>
+              <m:ctrlPr>
+                <w:rPr>
+                  <w:rFonts w:ascii="Cambria Math" w:hAnsi="Cambria Math"/>
+                  <w:i/>
+                  <w:lang w:val="en-US"/>
+                </w:rPr>
+              </m:ctrlPr>
+            </m:dPr>
+            <m:e>
+              <m:sSub>
+                <m:sSubPr>
+                  <m:ctrlPr>
+                    <w:rPr>
+                      <w:rFonts w:ascii="Cambria Math" w:hAnsi="Cambria Math"/>
+                      <w:i/>
+                      <w:lang w:val="en-US"/>
+                    </w:rPr>
+                  </m:ctrlPr>
+                </m:sSubPr>
+                <m:e>
+                  <m:r>
+                    <w:rPr>
+                      <w:rFonts w:ascii="Cambria Math" w:hAnsi="Cambria Math"/>
+                      <w:lang w:val="en-US"/>
+                    </w:rPr>
+                    <m:t>D</m:t>
+                  </m:r>
+                </m:e>
+                <m:sub>
+                  <m:r>
+                    <w:rPr>
+                      <w:rFonts w:ascii="Cambria Math" w:hAnsi="Cambria Math"/>
+                      <w:lang w:val="en-US"/>
+                    </w:rPr>
+                    <m:t>test</m:t>
+                  </m:r>
+                </m:sub>
+              </m:sSub>
+            </m:e>
+          </m:d>
+          <m:r>
+            <w:rPr>
+              <w:rFonts w:ascii="Cambria Math" w:hAnsi="Cambria Math"/>
+              <w:lang w:val="en-US"/>
+            </w:rPr>
+            <m:t>=</m:t>
+          </m:r>
+          <m:r>
+            <m:rPr>
+              <m:sty m:val="p"/>
+            </m:rPr>
+            <w:rPr>
+              <w:rFonts w:ascii="Cambria Math" w:hAnsi="Cambria Math"/>
+              <w:lang w:val="en-US"/>
+            </w:rPr>
+            <m:t>exp⁡</m:t>
           </m:r>
           <m:r>
             <w:rPr>
               <w:rFonts w:ascii="Cambria Math" w:hAnsi="Cambria Math"/>
               <w:lang w:val="en-US"/>
             </w:rPr>
-            <m:t>)</m:t>
+            <m:t>{-</m:t>
+          </m:r>
+          <m:f>
+            <m:fPr>
+              <m:ctrlPr>
+                <w:rPr>
+                  <w:rFonts w:ascii="Cambria Math" w:hAnsi="Cambria Math"/>
+                  <w:i/>
+                  <w:lang w:val="en-US"/>
+                </w:rPr>
+              </m:ctrlPr>
+            </m:fPr>
+            <m:num>
+              <m:nary>
+                <m:naryPr>
+                  <m:chr m:val="∑"/>
+                  <m:limLoc m:val="subSup"/>
+                  <m:ctrlPr>
+                    <w:rPr>
+                      <w:rFonts w:ascii="Cambria Math" w:hAnsi="Cambria Math"/>
+                      <w:i/>
+                      <w:lang w:val="en-US"/>
+                    </w:rPr>
+                  </m:ctrlPr>
+                </m:naryPr>
+                <m:sub>
+                  <m:r>
+                    <w:rPr>
+                      <w:rFonts w:ascii="Cambria Math" w:hAnsi="Cambria Math"/>
+                      <w:lang w:val="en-US"/>
+                    </w:rPr>
+                    <m:t>d=1</m:t>
+                  </m:r>
+                </m:sub>
+                <m:sup>
+                  <m:r>
+                    <w:rPr>
+                      <w:rFonts w:ascii="Cambria Math" w:hAnsi="Cambria Math"/>
+                      <w:lang w:val="en-US"/>
+                    </w:rPr>
+                    <m:t>M</m:t>
+                  </m:r>
+                </m:sup>
+                <m:e>
+                  <m:func>
+                    <m:funcPr>
+                      <m:ctrlPr>
+                        <w:rPr>
+                          <w:rFonts w:ascii="Cambria Math" w:hAnsi="Cambria Math"/>
+                          <w:lang w:val="en-US"/>
+                        </w:rPr>
+                      </m:ctrlPr>
+                    </m:funcPr>
+                    <m:fName>
+                      <m:r>
+                        <m:rPr>
+                          <m:sty m:val="p"/>
+                        </m:rPr>
+                        <w:rPr>
+                          <w:rFonts w:ascii="Cambria Math" w:hAnsi="Cambria Math"/>
+                          <w:lang w:val="en-US"/>
+                        </w:rPr>
+                        <m:t>log</m:t>
+                      </m:r>
+                    </m:fName>
+                    <m:e>
+                      <m:r>
+                        <w:rPr>
+                          <w:rFonts w:ascii="Cambria Math" w:hAnsi="Cambria Math"/>
+                          <w:lang w:val="en-US"/>
+                        </w:rPr>
+                        <m:t>p</m:t>
+                      </m:r>
+                      <m:d>
+                        <m:dPr>
+                          <m:ctrlPr>
+                            <w:rPr>
+                              <w:rFonts w:ascii="Cambria Math" w:hAnsi="Cambria Math"/>
+                              <w:i/>
+                              <w:lang w:val="en-US"/>
+                            </w:rPr>
+                          </m:ctrlPr>
+                        </m:dPr>
+                        <m:e>
+                          <m:sSub>
+                            <m:sSubPr>
+                              <m:ctrlPr>
+                                <w:rPr>
+                                  <w:rFonts w:ascii="Cambria Math" w:hAnsi="Cambria Math"/>
+                                  <w:i/>
+                                  <w:lang w:val="en-US"/>
+                                </w:rPr>
+                              </m:ctrlPr>
+                            </m:sSubPr>
+                            <m:e>
+                              <m:r>
+                                <w:rPr>
+                                  <w:rFonts w:ascii="Cambria Math" w:hAnsi="Cambria Math"/>
+                                  <w:lang w:val="en-US"/>
+                                </w:rPr>
+                                <m:t>w</m:t>
+                              </m:r>
+                            </m:e>
+                            <m:sub>
+                              <m:r>
+                                <w:rPr>
+                                  <w:rFonts w:ascii="Cambria Math" w:hAnsi="Cambria Math"/>
+                                  <w:lang w:val="en-US"/>
+                                </w:rPr>
+                                <m:t>d</m:t>
+                              </m:r>
+                            </m:sub>
+                          </m:sSub>
+                        </m:e>
+                      </m:d>
+                    </m:e>
+                  </m:func>
+                </m:e>
+              </m:nary>
+            </m:num>
+            <m:den>
+              <m:nary>
+                <m:naryPr>
+                  <m:chr m:val="∑"/>
+                  <m:limLoc m:val="subSup"/>
+                  <m:ctrlPr>
+                    <w:rPr>
+                      <w:rFonts w:ascii="Cambria Math" w:hAnsi="Cambria Math"/>
+                      <w:i/>
+                      <w:lang w:val="en-US"/>
+                    </w:rPr>
+                  </m:ctrlPr>
+                </m:naryPr>
+                <m:sub>
+                  <m:r>
+                    <w:rPr>
+                      <w:rFonts w:ascii="Cambria Math" w:hAnsi="Cambria Math"/>
+                      <w:lang w:val="en-US"/>
+                    </w:rPr>
+                    <m:t>d=1</m:t>
+                  </m:r>
+                </m:sub>
+                <m:sup>
+                  <m:r>
+                    <w:rPr>
+                      <w:rFonts w:ascii="Cambria Math" w:hAnsi="Cambria Math"/>
+                      <w:lang w:val="en-US"/>
+                    </w:rPr>
+                    <m:t>M</m:t>
+                  </m:r>
+                </m:sup>
+                <m:e>
+                  <m:sSub>
+                    <m:sSubPr>
+                      <m:ctrlPr>
+                        <w:rPr>
+                          <w:rFonts w:ascii="Cambria Math" w:hAnsi="Cambria Math"/>
+                          <w:i/>
+                          <w:lang w:val="en-US"/>
+                        </w:rPr>
+                      </m:ctrlPr>
+                    </m:sSubPr>
+                    <m:e>
+                      <m:r>
+                        <w:rPr>
+                          <w:rFonts w:ascii="Cambria Math" w:hAnsi="Cambria Math"/>
+                          <w:lang w:val="en-US"/>
+                        </w:rPr>
+                        <m:t>N</m:t>
+                      </m:r>
+                    </m:e>
+                    <m:sub>
+                      <m:r>
+                        <w:rPr>
+                          <w:rFonts w:ascii="Cambria Math" w:hAnsi="Cambria Math"/>
+                          <w:lang w:val="en-US"/>
+                        </w:rPr>
+                        <m:t>d</m:t>
+                      </m:r>
+                    </m:sub>
+                  </m:sSub>
+                </m:e>
+              </m:nary>
+            </m:den>
+          </m:f>
+          <m:r>
+            <w:rPr>
+              <w:rFonts w:ascii="Cambria Math" w:hAnsi="Cambria Math"/>
+              <w:lang w:val="en-US"/>
+            </w:rPr>
+            <m:t xml:space="preserve"> }</m:t>
           </m:r>
         </m:oMath>
       </m:oMathPara>
@@ -1055,8 +2058,33 @@
         <w:rPr>
           <w:lang w:val="en-US"/>
         </w:rPr>
-        <w:t>From this formula it is clear, how the total probability is generated. This can rewritten to the probability of a corpus.</w:t>
-      </w:r>
+        <w:t xml:space="preserve">The perplexity is high if the word vector likelihood of a the document is high. </w:t>
+      </w:r>
+      <w:r>
+        <w:rPr>
+          <w:lang w:val="en-US"/>
+        </w:rPr>
+        <w:t>Keep in mind that the perplexity is also an approximation, since the method LDA does not determine the optimal likelihood, but rather an approximation</w:t>
+      </w:r>
+      <w:r>
+        <w:rPr>
+          <w:lang w:val="en-US"/>
+        </w:rPr>
+        <w:t xml:space="preserve"> or lower bound</w:t>
+      </w:r>
+      <w:r>
+        <w:rPr>
+          <w:lang w:val="en-US"/>
+        </w:rPr>
+        <w:t>.</w:t>
+      </w:r>
+    </w:p>
+    <w:p>
+      <w:pPr>
+        <w:rPr>
+          <w:lang w:val="en-US"/>
+        </w:rPr>
+      </w:pPr>
     </w:p>
     <w:p>
       <w:pPr>
@@ -1197,31 +2225,15 @@
     <w:p>
       <w:pPr>
         <w:rPr>
-          <w:lang w:val="en-US"/>
-        </w:rPr>
-      </w:pPr>
-    </w:p>
-    <w:p>
-      <w:r>
-        <w:rPr>
           <w:u w:val="single"/>
           <w:lang w:val="en-US"/>
         </w:rPr>
-        <w:t>Shortcomings</w:t>
-      </w:r>
-    </w:p>
-    <w:p>
-      <w:pPr>
+      </w:pPr>
+      <w:r>
         <w:rPr>
           <w:u w:val="single"/>
           <w:lang w:val="en-US"/>
         </w:rPr>
-      </w:pPr>
-      <w:r>
-        <w:rPr>
-          <w:u w:val="single"/>
-          <w:lang w:val="en-US"/>
-        </w:rPr>
         <w:t>Expected Results</w:t>
       </w:r>
     </w:p>
@@ -1235,7 +2247,19 @@
         <w:rPr>
           <w:lang w:val="en-US"/>
         </w:rPr>
-        <w:t>In (Chang et al. 2009) the Latent Dirichlet Allocation is found to be the most similar method to the was as humans determine the topic associations.</w:t>
+        <w:t>In (Chang et al. 2009) the Latent Dirichlet Allocation is found to be the most similar method to the wa</w:t>
+      </w:r>
+      <w:r>
+        <w:rPr>
+          <w:lang w:val="en-US"/>
+        </w:rPr>
+        <w:t>y</w:t>
+      </w:r>
+      <w:r>
+        <w:rPr>
+          <w:lang w:val="en-US"/>
+        </w:rPr>
+        <w:t xml:space="preserve"> as humans determine the topic associations.</w:t>
       </w:r>
     </w:p>
     <w:p>
@@ -1379,6 +2403,56 @@
     </w:sectPr>
   </w:body>
 </w:document>
+</file>
+
+<file path=word/endnotes.xml><?xml version="1.0" encoding="utf-8"?>
+<w:endnotes xmlns:wpc="http://schemas.microsoft.com/office/word/2010/wordprocessingCanvas" xmlns:cx="http://schemas.microsoft.com/office/drawing/2014/chartex" xmlns:cx1="http://schemas.microsoft.com/office/drawing/2015/9/8/chartex" xmlns:cx2="http://schemas.microsoft.com/office/drawing/2015/10/21/chartex" xmlns:cx3="http://schemas.microsoft.com/office/drawing/2016/5/9/chartex" xmlns:cx4="http://schemas.microsoft.com/office/drawing/2016/5/10/chartex" xmlns:cx5="http://schemas.microsoft.com/office/drawing/2016/5/11/chartex" xmlns:cx6="http://schemas.microsoft.com/office/drawing/2016/5/12/chartex" xmlns:cx7="http://schemas.microsoft.com/office/drawing/2016/5/13/chartex" xmlns:cx8="http://schemas.microsoft.com/office/drawing/2016/5/14/chartex" xmlns:mc="http://schemas.openxmlformats.org/markup-compatibility/2006" xmlns:aink="http://schemas.microsoft.com/office/drawing/2016/ink" xmlns:am3d="http://schemas.microsoft.com/office/drawing/2017/model3d" xmlns:o="urn:schemas-microsoft-com:office:office" xmlns:r="http://schemas.openxmlformats.org/officeDocument/2006/relationships" xmlns:m="http://schemas.openxmlformats.org/officeDocument/2006/math" xmlns:v="urn:schemas-microsoft-com:vml" xmlns:wp14="http://schemas.microsoft.com/office/word/2010/wordprocessingDrawing" xmlns:wp="http://schemas.openxmlformats.org/drawingml/2006/wordprocessingDrawing" xmlns:w10="urn:schemas-microsoft-com:office:word" xmlns:w="http://schemas.openxmlformats.org/wordprocessingml/2006/main" xmlns:w14="http://schemas.microsoft.com/office/word/2010/wordml" xmlns:w15="http://schemas.microsoft.com/office/word/2012/wordml" xmlns:w16cex="http://schemas.microsoft.com/office/word/2018/wordml/cex" xmlns:w16cid="http://schemas.microsoft.com/office/word/2016/wordml/cid" xmlns:w16="http://schemas.microsoft.com/office/word/2018/wordml" xmlns:w16se="http://schemas.microsoft.com/office/word/2015/wordml/symex" xmlns:wpg="http://schemas.microsoft.com/office/word/2010/wordprocessingGroup" xmlns:wpi="http://schemas.microsoft.com/office/word/2010/wordprocessingInk" xmlns:wne="http://schemas.microsoft.com/office/word/2006/wordml" xmlns:wps="http://schemas.microsoft.com/office/word/2010/wordprocessingShape" mc:Ignorable="w14 w15 w16se w16cid w16 w16cex wp14">
+  <w:endnote w:type="separator" w:id="-1">
+    <w:p>
+      <w:pPr>
+        <w:spacing w:after="0" w:line="240" w:lineRule="auto"/>
+      </w:pPr>
+      <w:r>
+        <w:separator/>
+      </w:r>
+    </w:p>
+  </w:endnote>
+  <w:endnote w:type="continuationSeparator" w:id="0">
+    <w:p>
+      <w:pPr>
+        <w:spacing w:after="0" w:line="240" w:lineRule="auto"/>
+      </w:pPr>
+      <w:r>
+        <w:continuationSeparator/>
+      </w:r>
+    </w:p>
+  </w:endnote>
+</w:endnotes>
+</file>
+
+<file path=word/footnotes.xml><?xml version="1.0" encoding="utf-8"?>
+<w:footnotes xmlns:wpc="http://schemas.microsoft.com/office/word/2010/wordprocessingCanvas" xmlns:cx="http://schemas.microsoft.com/office/drawing/2014/chartex" xmlns:cx1="http://schemas.microsoft.com/office/drawing/2015/9/8/chartex" xmlns:cx2="http://schemas.microsoft.com/office/drawing/2015/10/21/chartex" xmlns:cx3="http://schemas.microsoft.com/office/drawing/2016/5/9/chartex" xmlns:cx4="http://schemas.microsoft.com/office/drawing/2016/5/10/chartex" xmlns:cx5="http://schemas.microsoft.com/office/drawing/2016/5/11/chartex" xmlns:cx6="http://schemas.microsoft.com/office/drawing/2016/5/12/chartex" xmlns:cx7="http://schemas.microsoft.com/office/drawing/2016/5/13/chartex" xmlns:cx8="http://schemas.microsoft.com/office/drawing/2016/5/14/chartex" xmlns:mc="http://schemas.openxmlformats.org/markup-compatibility/2006" xmlns:aink="http://schemas.microsoft.com/office/drawing/2016/ink" xmlns:am3d="http://schemas.microsoft.com/office/drawing/2017/model3d" xmlns:o="urn:schemas-microsoft-com:office:office" xmlns:r="http://schemas.openxmlformats.org/officeDocument/2006/relationships" xmlns:m="http://schemas.openxmlformats.org/officeDocument/2006/math" xmlns:v="urn:schemas-microsoft-com:vml" xmlns:wp14="http://schemas.microsoft.com/office/word/2010/wordprocessingDrawing" xmlns:wp="http://schemas.openxmlformats.org/drawingml/2006/wordprocessingDrawing" xmlns:w10="urn:schemas-microsoft-com:office:word" xmlns:w="http://schemas.openxmlformats.org/wordprocessingml/2006/main" xmlns:w14="http://schemas.microsoft.com/office/word/2010/wordml" xmlns:w15="http://schemas.microsoft.com/office/word/2012/wordml" xmlns:w16cex="http://schemas.microsoft.com/office/word/2018/wordml/cex" xmlns:w16cid="http://schemas.microsoft.com/office/word/2016/wordml/cid" xmlns:w16="http://schemas.microsoft.com/office/word/2018/wordml" xmlns:w16se="http://schemas.microsoft.com/office/word/2015/wordml/symex" xmlns:wpg="http://schemas.microsoft.com/office/word/2010/wordprocessingGroup" xmlns:wpi="http://schemas.microsoft.com/office/word/2010/wordprocessingInk" xmlns:wne="http://schemas.microsoft.com/office/word/2006/wordml" xmlns:wps="http://schemas.microsoft.com/office/word/2010/wordprocessingShape" mc:Ignorable="w14 w15 w16se w16cid w16 w16cex wp14">
+  <w:footnote w:type="separator" w:id="-1">
+    <w:p>
+      <w:pPr>
+        <w:spacing w:after="0" w:line="240" w:lineRule="auto"/>
+      </w:pPr>
+      <w:r>
+        <w:separator/>
+      </w:r>
+    </w:p>
+  </w:footnote>
+  <w:footnote w:type="continuationSeparator" w:id="0">
+    <w:p>
+      <w:pPr>
+        <w:spacing w:after="0" w:line="240" w:lineRule="auto"/>
+      </w:pPr>
+      <w:r>
+        <w:continuationSeparator/>
+      </w:r>
+    </w:p>
+  </w:footnote>
+</w:footnotes>
 </file>
 
 <file path=word/numbering.xml><?xml version="1.0" encoding="utf-8"?>
@@ -1584,11 +2658,126 @@
       </w:rPr>
     </w:lvl>
   </w:abstractNum>
+  <w:abstractNum w:abstractNumId="2" w15:restartNumberingAfterBreak="0">
+    <w:nsid w:val="275819F3"/>
+    <w:multiLevelType w:val="hybridMultilevel"/>
+    <w:tmpl w:val="A2F62442"/>
+    <w:lvl w:ilvl="0" w:tplc="B7EA04C6">
+      <w:numFmt w:val="bullet"/>
+      <w:lvlText w:val="-"/>
+      <w:lvlJc w:val="left"/>
+      <w:pPr>
+        <w:ind w:left="720" w:hanging="360"/>
+      </w:pPr>
+      <w:rPr>
+        <w:rFonts w:ascii="Calibri" w:eastAsiaTheme="minorEastAsia" w:hAnsi="Calibri" w:cs="Calibri" w:hint="default"/>
+      </w:rPr>
+    </w:lvl>
+    <w:lvl w:ilvl="1" w:tplc="04070003" w:tentative="1">
+      <w:start w:val="1"/>
+      <w:numFmt w:val="bullet"/>
+      <w:lvlText w:val="o"/>
+      <w:lvlJc w:val="left"/>
+      <w:pPr>
+        <w:ind w:left="1440" w:hanging="360"/>
+      </w:pPr>
+      <w:rPr>
+        <w:rFonts w:ascii="Courier New" w:hAnsi="Courier New" w:cs="Courier New" w:hint="default"/>
+      </w:rPr>
+    </w:lvl>
+    <w:lvl w:ilvl="2" w:tplc="04070005" w:tentative="1">
+      <w:start w:val="1"/>
+      <w:numFmt w:val="bullet"/>
+      <w:lvlText w:val=""/>
+      <w:lvlJc w:val="left"/>
+      <w:pPr>
+        <w:ind w:left="2160" w:hanging="360"/>
+      </w:pPr>
+      <w:rPr>
+        <w:rFonts w:ascii="Wingdings" w:hAnsi="Wingdings" w:hint="default"/>
+      </w:rPr>
+    </w:lvl>
+    <w:lvl w:ilvl="3" w:tplc="04070001" w:tentative="1">
+      <w:start w:val="1"/>
+      <w:numFmt w:val="bullet"/>
+      <w:lvlText w:val=""/>
+      <w:lvlJc w:val="left"/>
+      <w:pPr>
+        <w:ind w:left="2880" w:hanging="360"/>
+      </w:pPr>
+      <w:rPr>
+        <w:rFonts w:ascii="Symbol" w:hAnsi="Symbol" w:hint="default"/>
+      </w:rPr>
+    </w:lvl>
+    <w:lvl w:ilvl="4" w:tplc="04070003" w:tentative="1">
+      <w:start w:val="1"/>
+      <w:numFmt w:val="bullet"/>
+      <w:lvlText w:val="o"/>
+      <w:lvlJc w:val="left"/>
+      <w:pPr>
+        <w:ind w:left="3600" w:hanging="360"/>
+      </w:pPr>
+      <w:rPr>
+        <w:rFonts w:ascii="Courier New" w:hAnsi="Courier New" w:cs="Courier New" w:hint="default"/>
+      </w:rPr>
+    </w:lvl>
+    <w:lvl w:ilvl="5" w:tplc="04070005" w:tentative="1">
+      <w:start w:val="1"/>
+      <w:numFmt w:val="bullet"/>
+      <w:lvlText w:val=""/>
+      <w:lvlJc w:val="left"/>
+      <w:pPr>
+        <w:ind w:left="4320" w:hanging="360"/>
+      </w:pPr>
+      <w:rPr>
+        <w:rFonts w:ascii="Wingdings" w:hAnsi="Wingdings" w:hint="default"/>
+      </w:rPr>
+    </w:lvl>
+    <w:lvl w:ilvl="6" w:tplc="04070001" w:tentative="1">
+      <w:start w:val="1"/>
+      <w:numFmt w:val="bullet"/>
+      <w:lvlText w:val=""/>
+      <w:lvlJc w:val="left"/>
+      <w:pPr>
+        <w:ind w:left="5040" w:hanging="360"/>
+      </w:pPr>
+      <w:rPr>
+        <w:rFonts w:ascii="Symbol" w:hAnsi="Symbol" w:hint="default"/>
+      </w:rPr>
+    </w:lvl>
+    <w:lvl w:ilvl="7" w:tplc="04070003" w:tentative="1">
+      <w:start w:val="1"/>
+      <w:numFmt w:val="bullet"/>
+      <w:lvlText w:val="o"/>
+      <w:lvlJc w:val="left"/>
+      <w:pPr>
+        <w:ind w:left="5760" w:hanging="360"/>
+      </w:pPr>
+      <w:rPr>
+        <w:rFonts w:ascii="Courier New" w:hAnsi="Courier New" w:cs="Courier New" w:hint="default"/>
+      </w:rPr>
+    </w:lvl>
+    <w:lvl w:ilvl="8" w:tplc="04070005" w:tentative="1">
+      <w:start w:val="1"/>
+      <w:numFmt w:val="bullet"/>
+      <w:lvlText w:val=""/>
+      <w:lvlJc w:val="left"/>
+      <w:pPr>
+        <w:ind w:left="6480" w:hanging="360"/>
+      </w:pPr>
+      <w:rPr>
+        <w:rFonts w:ascii="Wingdings" w:hAnsi="Wingdings" w:hint="default"/>
+      </w:rPr>
+    </w:lvl>
+  </w:abstractNum>
   <w:num w:numId="1">
     <w:abstractNumId w:val="1"/>
   </w:num>
   <w:num w:numId="2">
     <w:abstractNumId w:val="0"/>
+  </w:num>
+  <w:num w:numId="3">
+    <w:abstractNumId w:val="2"/>
   </w:num>
 </w:numbering>
 </file>
@@ -2040,6 +3229,50 @@
       <w:color w:val="808080"/>
     </w:rPr>
   </w:style>
+  <w:style w:type="paragraph" w:styleId="Kopfzeile">
+    <w:name w:val="header"/>
+    <w:basedOn w:val="Standard"/>
+    <w:link w:val="KopfzeileZchn"/>
+    <w:uiPriority w:val="99"/>
+    <w:unhideWhenUsed/>
+    <w:rsid w:val="008728D9"/>
+    <w:pPr>
+      <w:tabs>
+        <w:tab w:val="center" w:pos="4536"/>
+        <w:tab w:val="right" w:pos="9072"/>
+      </w:tabs>
+      <w:spacing w:after="0" w:line="240" w:lineRule="auto"/>
+    </w:pPr>
+  </w:style>
+  <w:style w:type="character" w:customStyle="1" w:styleId="KopfzeileZchn">
+    <w:name w:val="Kopfzeile Zchn"/>
+    <w:basedOn w:val="Absatz-Standardschriftart"/>
+    <w:link w:val="Kopfzeile"/>
+    <w:uiPriority w:val="99"/>
+    <w:rsid w:val="008728D9"/>
+  </w:style>
+  <w:style w:type="paragraph" w:styleId="Fuzeile">
+    <w:name w:val="footer"/>
+    <w:basedOn w:val="Standard"/>
+    <w:link w:val="FuzeileZchn"/>
+    <w:uiPriority w:val="99"/>
+    <w:unhideWhenUsed/>
+    <w:rsid w:val="008728D9"/>
+    <w:pPr>
+      <w:tabs>
+        <w:tab w:val="center" w:pos="4536"/>
+        <w:tab w:val="right" w:pos="9072"/>
+      </w:tabs>
+      <w:spacing w:after="0" w:line="240" w:lineRule="auto"/>
+    </w:pPr>
+  </w:style>
+  <w:style w:type="character" w:customStyle="1" w:styleId="FuzeileZchn">
+    <w:name w:val="Fußzeile Zchn"/>
+    <w:basedOn w:val="Absatz-Standardschriftart"/>
+    <w:link w:val="Fuzeile"/>
+    <w:uiPriority w:val="99"/>
+    <w:rsid w:val="008728D9"/>
+  </w:style>
 </w:styles>
 </file>
 

</xml_diff>